<commit_message>
from wangyingchen at 20200103
</commit_message>
<xml_diff>
--- a/Storm/Storm概念学习系列/02.Storm简介.docx
+++ b/Storm/Storm概念学习系列/02.Storm简介.docx
@@ -17,11 +17,550 @@
       </w:r>
     </w:p>
     <w:p>
+      <w:r>
+        <w:rPr>
+          <w:rFonts w:hint="eastAsia"/>
+        </w:rPr>
+        <w:t>Storm</w:t>
+      </w:r>
+      <w:r>
+        <w:rPr>
+          <w:rFonts w:hint="eastAsia"/>
+        </w:rPr>
+        <w:t>是</w:t>
+      </w:r>
+      <w:r>
+        <w:rPr>
+          <w:rFonts w:hint="eastAsia"/>
+        </w:rPr>
+        <w:t>Twitter</w:t>
+      </w:r>
+      <w:r>
+        <w:rPr>
+          <w:rFonts w:hint="eastAsia"/>
+        </w:rPr>
+        <w:t>开源</w:t>
+      </w:r>
+      <w:r>
+        <w:t>的、分布式的、容错的实时计算系统，遵循</w:t>
+      </w:r>
+      <w:r>
+        <w:rPr>
+          <w:rFonts w:hint="eastAsia"/>
+        </w:rPr>
+        <w:t>Eclipse Public License 1.0</w:t>
+      </w:r>
+      <w:r>
+        <w:rPr>
+          <w:rFonts w:hint="eastAsia"/>
+        </w:rPr>
+        <w:t>。</w:t>
+      </w:r>
+    </w:p>
+    <w:p>
+      <w:r>
+        <w:rPr>
+          <w:rFonts w:hint="eastAsia"/>
+        </w:rPr>
+        <w:t>S</w:t>
+      </w:r>
+      <w:r>
+        <w:t>torm</w:t>
+      </w:r>
+      <w:r>
+        <w:t>通过简单的</w:t>
+      </w:r>
+      <w:r>
+        <w:rPr>
+          <w:rFonts w:hint="eastAsia"/>
+        </w:rPr>
+        <w:t>API</w:t>
+      </w:r>
+      <w:r>
+        <w:rPr>
+          <w:rFonts w:hint="eastAsia"/>
+        </w:rPr>
+        <w:t>使</w:t>
+      </w:r>
+      <w:r>
+        <w:t>开发者可以可靠地处理无界持续的流数据，进行实时计算。</w:t>
+      </w:r>
+    </w:p>
+    <w:p>
+      <w:r>
+        <w:t>Twitter Storm</w:t>
+      </w:r>
+      <w:r>
+        <w:rPr>
+          <w:rFonts w:hint="eastAsia"/>
+        </w:rPr>
+        <w:t>是</w:t>
+      </w:r>
+      <w:r>
+        <w:t>使用</w:t>
+      </w:r>
+      <w:proofErr w:type="spellStart"/>
+      <w:r>
+        <w:rPr>
+          <w:rFonts w:hint="eastAsia"/>
+        </w:rPr>
+        <w:t>Clojure</w:t>
+      </w:r>
+      <w:proofErr w:type="spellEnd"/>
+      <w:r>
+        <w:rPr>
+          <w:rFonts w:hint="eastAsia"/>
+        </w:rPr>
+        <w:t>（发音</w:t>
+      </w:r>
+      <w:r>
+        <w:t>同</w:t>
+      </w:r>
+      <w:r>
+        <w:rPr>
+          <w:rFonts w:hint="eastAsia"/>
+        </w:rPr>
+        <w:t>closure</w:t>
+      </w:r>
+      <w:r>
+        <w:rPr>
+          <w:rFonts w:hint="eastAsia"/>
+        </w:rPr>
+        <w:t>）语言</w:t>
+      </w:r>
+      <w:r>
+        <w:t>实现的。</w:t>
+      </w:r>
+      <w:proofErr w:type="spellStart"/>
+      <w:r>
+        <w:rPr>
+          <w:rFonts w:hint="eastAsia"/>
+        </w:rPr>
+        <w:t>Clojure</w:t>
+      </w:r>
+      <w:proofErr w:type="spellEnd"/>
+      <w:r>
+        <w:rPr>
+          <w:rFonts w:hint="eastAsia"/>
+        </w:rPr>
+        <w:t>是</w:t>
+      </w:r>
+      <w:r>
+        <w:rPr>
+          <w:rFonts w:hint="eastAsia"/>
+        </w:rPr>
+        <w:t>L</w:t>
+      </w:r>
+      <w:r>
+        <w:t>isp</w:t>
+      </w:r>
+      <w:r>
+        <w:t>语言的一种现代方言。类似于</w:t>
+      </w:r>
+      <w:r>
+        <w:rPr>
+          <w:rFonts w:hint="eastAsia"/>
+        </w:rPr>
+        <w:t>L</w:t>
+      </w:r>
+      <w:r>
+        <w:t>isp</w:t>
+      </w:r>
+      <w:r>
+        <w:t>，</w:t>
+      </w:r>
+      <w:proofErr w:type="spellStart"/>
+      <w:r>
+        <w:rPr>
+          <w:rFonts w:hint="eastAsia"/>
+        </w:rPr>
+        <w:t>C</w:t>
+      </w:r>
+      <w:r>
+        <w:t>lojure</w:t>
+      </w:r>
+      <w:proofErr w:type="spellEnd"/>
+      <w:r>
+        <w:t>支持一种基于虚拟机（</w:t>
+      </w:r>
+      <w:r>
+        <w:rPr>
+          <w:rFonts w:hint="eastAsia"/>
+        </w:rPr>
+        <w:t>VM</w:t>
+      </w:r>
+      <w:r>
+        <w:t>）</w:t>
+      </w:r>
+      <w:r>
+        <w:rPr>
+          <w:rFonts w:hint="eastAsia"/>
+        </w:rPr>
+        <w:t>的</w:t>
+      </w:r>
+      <w:r>
+        <w:t>语言，在</w:t>
+      </w:r>
+      <w:r>
+        <w:rPr>
+          <w:rFonts w:hint="eastAsia"/>
+        </w:rPr>
+        <w:t>J</w:t>
+      </w:r>
+      <w:r>
+        <w:t>ava</w:t>
+      </w:r>
+      <w:r>
+        <w:t>虚拟机上运行。尽管</w:t>
+      </w:r>
+      <w:r>
+        <w:rPr>
+          <w:rFonts w:hint="eastAsia"/>
+        </w:rPr>
+        <w:t>S</w:t>
+      </w:r>
+      <w:r>
+        <w:t>torm</w:t>
+      </w:r>
+      <w:r>
+        <w:t>是使用</w:t>
+      </w:r>
+      <w:proofErr w:type="spellStart"/>
+      <w:r>
+        <w:rPr>
+          <w:rFonts w:hint="eastAsia"/>
+        </w:rPr>
+        <w:t>C</w:t>
+      </w:r>
+      <w:r>
+        <w:t>lojure</w:t>
+      </w:r>
+      <w:proofErr w:type="spellEnd"/>
+      <w:r>
+        <w:t>语言开发的，但是仍然可以在</w:t>
+      </w:r>
+      <w:r>
+        <w:rPr>
+          <w:rFonts w:hint="eastAsia"/>
+        </w:rPr>
+        <w:t>S</w:t>
+      </w:r>
+      <w:r>
+        <w:t>torm</w:t>
+      </w:r>
+      <w:r>
+        <w:t>中使用几乎任何语言编写应用程序，所需的只是一个连接到</w:t>
+      </w:r>
+      <w:r>
+        <w:rPr>
+          <w:rFonts w:hint="eastAsia"/>
+        </w:rPr>
+        <w:t>Storm</w:t>
+      </w:r>
+      <w:r>
+        <w:rPr>
+          <w:rFonts w:hint="eastAsia"/>
+        </w:rPr>
+        <w:t>架构</w:t>
+      </w:r>
+      <w:r>
+        <w:t>的适配器。已</w:t>
+      </w:r>
+      <w:r>
+        <w:rPr>
+          <w:rFonts w:hint="eastAsia"/>
+        </w:rPr>
+        <w:t>存在</w:t>
+      </w:r>
+      <w:r>
+        <w:t>针对</w:t>
+      </w:r>
+      <w:r>
+        <w:rPr>
+          <w:rFonts w:hint="eastAsia"/>
+        </w:rPr>
+        <w:t>Scala</w:t>
+      </w:r>
+      <w:r>
+        <w:rPr>
+          <w:rFonts w:hint="eastAsia"/>
+        </w:rPr>
+        <w:t>、</w:t>
+      </w:r>
+      <w:proofErr w:type="spellStart"/>
+      <w:r>
+        <w:rPr>
+          <w:rFonts w:hint="eastAsia"/>
+        </w:rPr>
+        <w:t>JR</w:t>
+      </w:r>
+      <w:r>
+        <w:t>uby</w:t>
+      </w:r>
+      <w:proofErr w:type="spellEnd"/>
+      <w:r>
+        <w:t>、</w:t>
+      </w:r>
+      <w:r>
+        <w:rPr>
+          <w:rFonts w:hint="eastAsia"/>
+        </w:rPr>
+        <w:t>P</w:t>
+      </w:r>
+      <w:r>
+        <w:t>erl</w:t>
+      </w:r>
+      <w:r>
+        <w:t>和</w:t>
+      </w:r>
+      <w:r>
+        <w:rPr>
+          <w:rFonts w:hint="eastAsia"/>
+        </w:rPr>
+        <w:t>PHP</w:t>
+      </w:r>
+      <w:r>
+        <w:rPr>
+          <w:rFonts w:hint="eastAsia"/>
+        </w:rPr>
+        <w:t>的</w:t>
+      </w:r>
+      <w:r>
+        <w:t>适配器，但是还有支持流式传输到</w:t>
+      </w:r>
+      <w:r>
+        <w:rPr>
+          <w:rFonts w:hint="eastAsia"/>
+        </w:rPr>
+        <w:t>S</w:t>
+      </w:r>
+      <w:r>
+        <w:t>torm</w:t>
+      </w:r>
+      <w:r>
+        <w:t>拓扑结构中的结构化查询语言适配器</w:t>
+      </w:r>
+      <w:r>
+        <w:rPr>
+          <w:rFonts w:hint="eastAsia"/>
+        </w:rPr>
+        <w:t xml:space="preserve"> </w:t>
+      </w:r>
+      <w:r>
+        <w:rPr>
+          <w:rFonts w:hint="eastAsia"/>
+        </w:rPr>
+        <w:t>——</w:t>
+      </w:r>
+      <w:r>
+        <w:rPr>
+          <w:rFonts w:hint="eastAsia"/>
+        </w:rPr>
+        <w:t xml:space="preserve"> </w:t>
+      </w:r>
+      <w:r>
+        <w:rPr>
+          <w:rFonts w:hint="eastAsia"/>
+        </w:rPr>
+        <w:t>可以</w:t>
+      </w:r>
+      <w:r>
+        <w:t>通过标准输入、</w:t>
+      </w:r>
+      <w:r>
+        <w:rPr>
+          <w:rFonts w:hint="eastAsia"/>
+        </w:rPr>
+        <w:t>标准</w:t>
+      </w:r>
+      <w:r>
+        <w:t>输出以</w:t>
+      </w:r>
+      <w:r>
+        <w:rPr>
+          <w:rFonts w:hint="eastAsia"/>
+        </w:rPr>
+        <w:t>JSON</w:t>
+      </w:r>
+      <w:r>
+        <w:rPr>
+          <w:rFonts w:hint="eastAsia"/>
+        </w:rPr>
+        <w:t>格式</w:t>
+      </w:r>
+      <w:r>
+        <w:t>协议与</w:t>
+      </w:r>
+      <w:r>
+        <w:rPr>
+          <w:rFonts w:hint="eastAsia"/>
+        </w:rPr>
+        <w:t>S</w:t>
+      </w:r>
+      <w:r>
+        <w:t>torm</w:t>
+      </w:r>
+      <w:r>
+        <w:t>通信。</w:t>
+      </w:r>
+    </w:p>
+    <w:p>
+      <w:r>
+        <w:t>Storm</w:t>
+      </w:r>
+      <w:r>
+        <w:t>可以方便地在一个计算机集群中编写与扩展复杂的实时计算，</w:t>
+      </w:r>
+      <w:r>
+        <w:rPr>
+          <w:rFonts w:hint="eastAsia"/>
+        </w:rPr>
+        <w:t>S</w:t>
+      </w:r>
+      <w:r>
+        <w:t>torm</w:t>
+      </w:r>
+      <w:r>
+        <w:t>之于实时处理，就好比</w:t>
+      </w:r>
+      <w:r>
+        <w:rPr>
+          <w:rFonts w:hint="eastAsia"/>
+        </w:rPr>
+        <w:t>H</w:t>
+      </w:r>
+      <w:r>
+        <w:t>adoop</w:t>
+      </w:r>
+      <w:r>
+        <w:t>之于批处理。</w:t>
+      </w:r>
+      <w:r>
+        <w:rPr>
+          <w:rFonts w:hint="eastAsia"/>
+        </w:rPr>
+        <w:t>S</w:t>
+      </w:r>
+      <w:r>
+        <w:t>torm</w:t>
+      </w:r>
+      <w:r>
+        <w:t>保证每个消息都会得到处理，而且它很快</w:t>
+      </w:r>
+      <w:r>
+        <w:rPr>
+          <w:rFonts w:hint="eastAsia"/>
+        </w:rPr>
+        <w:t xml:space="preserve"> </w:t>
+      </w:r>
+      <w:r>
+        <w:rPr>
+          <w:rFonts w:hint="eastAsia"/>
+        </w:rPr>
+        <w:t>——</w:t>
+      </w:r>
+      <w:r>
+        <w:rPr>
+          <w:rFonts w:hint="eastAsia"/>
+        </w:rPr>
+        <w:t xml:space="preserve"> </w:t>
+      </w:r>
+      <w:r>
+        <w:rPr>
+          <w:rFonts w:hint="eastAsia"/>
+        </w:rPr>
+        <w:t>在</w:t>
+      </w:r>
+      <w:r>
+        <w:t>一个小集群中，每秒可以处理数以百万计的消息。</w:t>
+      </w:r>
+      <w:r>
+        <w:rPr>
+          <w:rFonts w:hint="eastAsia"/>
+        </w:rPr>
+        <w:t>S</w:t>
+      </w:r>
+      <w:r>
+        <w:t>torm</w:t>
+      </w:r>
+      <w:r>
+        <w:t>的处理速度非常惊人：经测试，每个节点每秒可以处理</w:t>
+      </w:r>
+      <w:r>
+        <w:rPr>
+          <w:rFonts w:hint="eastAsia"/>
+        </w:rPr>
+        <w:t>100</w:t>
+      </w:r>
+      <w:r>
+        <w:rPr>
+          <w:rFonts w:hint="eastAsia"/>
+        </w:rPr>
+        <w:t>万</w:t>
+      </w:r>
+      <w:r>
+        <w:t>个数据元组。</w:t>
+      </w:r>
+    </w:p>
+    <w:p>
       <w:pPr>
         <w:rPr>
           <w:rFonts w:hint="eastAsia"/>
         </w:rPr>
       </w:pPr>
+      <w:r>
+        <w:rPr>
+          <w:noProof/>
+        </w:rPr>
+        <w:drawing>
+          <wp:inline distT="0" distB="0" distL="0" distR="0">
+            <wp:extent cx="5274310" cy="3162172"/>
+            <wp:effectExtent l="0" t="0" r="2540" b="635"/>
+            <wp:docPr id="1" name="图片 1" descr="https://images2017.cnblogs.com/blog/855959/201707/855959-20170727202643227-301448721.png"/>
+            <wp:cNvGraphicFramePr>
+              <a:graphicFrameLocks xmlns:a="http://schemas.openxmlformats.org/drawingml/2006/main" noChangeAspect="1"/>
+            </wp:cNvGraphicFramePr>
+            <a:graphic xmlns:a="http://schemas.openxmlformats.org/drawingml/2006/main">
+              <a:graphicData uri="http://schemas.openxmlformats.org/drawingml/2006/picture">
+                <pic:pic xmlns:pic="http://schemas.openxmlformats.org/drawingml/2006/picture">
+                  <pic:nvPicPr>
+                    <pic:cNvPr id="0" name="Picture 1" descr="https://images2017.cnblogs.com/blog/855959/201707/855959-20170727202643227-301448721.png"/>
+                    <pic:cNvPicPr>
+                      <a:picLocks noChangeAspect="1" noChangeArrowheads="1"/>
+                    </pic:cNvPicPr>
+                  </pic:nvPicPr>
+                  <pic:blipFill>
+                    <a:blip r:embed="rId4">
+                      <a:extLst>
+                        <a:ext uri="{28A0092B-C50C-407E-A947-70E740481C1C}">
+                          <a14:useLocalDpi xmlns:a14="http://schemas.microsoft.com/office/drawing/2010/main" val="0"/>
+                        </a:ext>
+                      </a:extLst>
+                    </a:blip>
+                    <a:srcRect/>
+                    <a:stretch>
+                      <a:fillRect/>
+                    </a:stretch>
+                  </pic:blipFill>
+                  <pic:spPr bwMode="auto">
+                    <a:xfrm>
+                      <a:off x="0" y="0"/>
+                      <a:ext cx="5274310" cy="3162172"/>
+                    </a:xfrm>
+                    <a:prstGeom prst="rect">
+                      <a:avLst/>
+                    </a:prstGeom>
+                    <a:noFill/>
+                    <a:ln>
+                      <a:noFill/>
+                    </a:ln>
+                  </pic:spPr>
+                </pic:pic>
+              </a:graphicData>
+            </a:graphic>
+          </wp:inline>
+        </w:drawing>
+      </w:r>
       <w:bookmarkStart w:id="0" w:name="_GoBack"/>
       <w:bookmarkEnd w:id="0"/>
     </w:p>

</xml_diff>